<commit_message>
added ICD for CSCI658-Rudolph
</commit_message>
<xml_diff>
--- a/CSIS658-TestingAndMaintenance/HW Question Answers/Chapter 16.docx
+++ b/CSIS658-TestingAndMaintenance/HW Question Answers/Chapter 16.docx
@@ -137,7 +137,16 @@
         <w:t>)</w:t>
       </w:r>
       <w:r>
-        <w:t xml:space="preserve"> program would have failed.  Identification of the relevant test cases could allow propagating relevant cases for testing further variants</w:t>
+        <w:t xml:space="preserve"> program would have failed.  Identification of the relevant test cases could allow propagating</w:t>
+      </w:r>
+      <w:r>
+        <w:rPr>
+          <w:vertAlign w:val="superscript"/>
+        </w:rPr>
+        <w:t>1</w:t>
+      </w:r>
+      <w:r>
+        <w:t xml:space="preserve"> relevant cases for testing further variants</w:t>
       </w:r>
       <w:r>
         <w:t>,</w:t>
@@ -155,6 +164,44 @@
     <w:p>
       <w:r>
         <w:t>The coupling hypothesis pairs with the competent programmer hypothesis because although a “competent” programmer should be able to recognize idiosyncrasies in a piece of code which could cause bugs, minor syntactical differences can lead to vast logical differences.  The coupling hypothesis may substantiate the competent programmer’s initial assessment, where even if the programmer misunderstood the cause/effect of an idiosyncrasy, the relevant test cases identified may still catch a fault cause, later.</w:t>
+      </w:r>
+    </w:p>
+    <w:p>
+      <w:r>
+        <w:t>Mutation analysis would make sense if these hypothesis did not hold, together.  It would seem that whether the fault was attributable to a natural cause (in the original program) or that a fault was introduced by a small variation of an original program, introduced accidentally</w:t>
+      </w:r>
+      <w:r>
+        <w:t xml:space="preserve">, mutation analysis might still identify for which test cases the program would fail still (coupling effect). </w:t>
+      </w:r>
+    </w:p>
+    <w:p>
+      <w:pPr>
+        <w:keepNext/>
+      </w:pPr>
+      <w:r>
+        <w:t xml:space="preserve">Identifying from where bugs may propagate in further testing is a goal of mutation testing. I later discovered this </w:t>
+      </w:r>
+      <w:r>
+        <w:t xml:space="preserve">from </w:t>
+      </w:r>
+      <w:hyperlink r:id="rId8" w:history="1">
+        <w:proofErr w:type="gramStart"/>
+        <w:r>
+          <w:rPr>
+            <w:rStyle w:val="Hyperlink"/>
+          </w:rPr>
+          <w:t>an  ncsu.edu</w:t>
+        </w:r>
+        <w:proofErr w:type="gramEnd"/>
+        <w:r>
+          <w:rPr>
+            <w:rStyle w:val="Hyperlink"/>
+          </w:rPr>
+          <w:t xml:space="preserve"> paper</w:t>
+        </w:r>
+      </w:hyperlink>
+      <w:r>
+        <w:t>.</w:t>
       </w:r>
     </w:p>
     <w:p>
@@ -200,29 +247,19 @@
         <w:rPr>
           <w:b/>
         </w:rPr>
-        <w:t xml:space="preserve">Generate some </w:t>
-      </w:r>
-      <w:proofErr w:type="spellStart"/>
+        <w:t>Generate some invalid,</w:t>
+      </w:r>
       <w:r>
         <w:rPr>
           <w:b/>
         </w:rPr>
-        <w:t>invalid</w:t>
-      </w:r>
-      <w:proofErr w:type="gramStart"/>
+        <w:t xml:space="preserve"> </w:t>
+      </w:r>
       <w:r>
         <w:rPr>
           <w:b/>
         </w:rPr>
-        <w:t>,valid</w:t>
-      </w:r>
-      <w:proofErr w:type="spellEnd"/>
-      <w:proofErr w:type="gramEnd"/>
-      <w:r>
-        <w:rPr>
-          <w:b/>
-        </w:rPr>
-        <w:t>-but-</w:t>
+        <w:t>valid-but-</w:t>
       </w:r>
       <w:proofErr w:type="spellStart"/>
       <w:r>
@@ -276,6 +313,8 @@
         </w:rPr>
         <w:t>equivalent, and non-equivalent mutants for Fig16.1</w:t>
       </w:r>
+      <w:bookmarkStart w:id="0" w:name="_GoBack"/>
+      <w:bookmarkEnd w:id="0"/>
     </w:p>
     <w:p>
       <w:pPr>
@@ -467,10 +506,7 @@
           </w:tcPr>
           <w:p>
             <w:r>
-              <w:t>Valid-but-not-</w:t>
-            </w:r>
-            <w:r>
-              <w:t>useful:</w:t>
+              <w:t>Valid-but-not-useful:</w:t>
             </w:r>
           </w:p>
         </w:tc>
@@ -533,10 +569,7 @@
             </w:r>
             <w:proofErr w:type="spellEnd"/>
             <w:r>
-              <w:t>[</w:t>
-            </w:r>
-            <w:r>
-              <w:t>+</w:t>
+              <w:t>[+</w:t>
             </w:r>
             <w:proofErr w:type="spellStart"/>
             <w:r>
@@ -613,6 +646,7 @@
           <w:p>
             <w:proofErr w:type="spellStart"/>
             <w:r>
+              <w:lastRenderedPageBreak/>
               <w:t>Equiv</w:t>
             </w:r>
             <w:proofErr w:type="spellEnd"/>
@@ -681,10 +715,7 @@
             </w:r>
             <w:proofErr w:type="spellEnd"/>
             <w:r>
-              <w:t>[</w:t>
-            </w:r>
-            <w:r>
-              <w:t>abs(</w:t>
+              <w:t>[abs(</w:t>
             </w:r>
             <w:proofErr w:type="spellStart"/>
             <w:r>
@@ -692,13 +723,7 @@
             </w:r>
             <w:proofErr w:type="spellEnd"/>
             <w:r>
-              <w:t>++</w:t>
-            </w:r>
-            <w:r>
-              <w:t>)</w:t>
-            </w:r>
-            <w:r>
-              <w:t>]=</w:t>
+              <w:t>++)]=</w:t>
             </w:r>
             <w:proofErr w:type="spellStart"/>
             <w:r>
@@ -791,10 +816,7 @@
             </w:r>
             <w:proofErr w:type="spellEnd"/>
             <w:r>
-              <w:t>[</w:t>
-            </w:r>
-            <w:r>
-              <w:t>~</w:t>
+              <w:t>[~</w:t>
             </w:r>
             <w:proofErr w:type="spellStart"/>
             <w:r>
@@ -830,11 +852,9 @@
       <w:pPr>
         <w:spacing w:after="0"/>
       </w:pPr>
-      <w:bookmarkStart w:id="0" w:name="_GoBack"/>
-      <w:bookmarkEnd w:id="0"/>
     </w:p>
     <w:sectPr>
-      <w:headerReference w:type="default" r:id="rId8"/>
+      <w:headerReference w:type="default" r:id="rId9"/>
       <w:pgSz w:w="12240" w:h="15840"/>
       <w:pgMar w:top="1440" w:right="1440" w:bottom="1440" w:left="1440" w:header="720" w:footer="720" w:gutter="0"/>
       <w:cols w:space="720"/>
@@ -2857,7 +2877,7 @@
 </file>
 
 <file path=customXml/itemProps1.xml><?xml version="1.0" encoding="utf-8"?>
-<ds:datastoreItem xmlns:ds="http://schemas.openxmlformats.org/officeDocument/2006/customXml" ds:itemID="{86944618-482E-4C7A-B801-00E53DAF6B36}">
+<ds:datastoreItem xmlns:ds="http://schemas.openxmlformats.org/officeDocument/2006/customXml" ds:itemID="{AD3EE604-D453-4204-A766-DA0F7392BB58}">
   <ds:schemaRefs>
     <ds:schemaRef ds:uri="http://schemas.openxmlformats.org/officeDocument/2006/bibliography"/>
   </ds:schemaRefs>

</xml_diff>